<commit_message>
Update documenten & Klassendiagram af
</commit_message>
<xml_diff>
--- a/URS.docx
+++ b/URS.docx
@@ -5,18 +5,38 @@
     <w:p>
       <w:pPr>
         <w:pStyle w:val="Title"/>
-      </w:pPr>
-      <w:r>
+        <w:rPr>
+          <w:lang w:val="en-US"/>
+        </w:rPr>
+      </w:pPr>
+      <w:r>
+        <w:rPr>
+          <w:lang w:val="en-US"/>
+        </w:rPr>
         <w:t xml:space="preserve">URS </w:t>
       </w:r>
     </w:p>
     <w:p>
       <w:pPr>
         <w:pStyle w:val="Title"/>
-      </w:pPr>
-      <w:r>
-        <w:t>Container Shipping Company Applicatie</w:t>
-      </w:r>
+        <w:rPr>
+          <w:lang w:val="en-US"/>
+        </w:rPr>
+      </w:pPr>
+      <w:r>
+        <w:rPr>
+          <w:lang w:val="en-US"/>
+        </w:rPr>
+        <w:t xml:space="preserve">Container Shipping Company </w:t>
+      </w:r>
+      <w:proofErr w:type="spellStart"/>
+      <w:r>
+        <w:rPr>
+          <w:lang w:val="en-US"/>
+        </w:rPr>
+        <w:t>Applicatie</w:t>
+      </w:r>
+      <w:proofErr w:type="spellEnd"/>
     </w:p>
     <w:p/>
     <w:p>
@@ -24,6 +44,432 @@
         <w:pStyle w:val="Heading1"/>
       </w:pPr>
       <w:r>
+        <w:t>Inleiding</w:t>
+      </w:r>
+    </w:p>
+    <w:p>
+      <w:r>
+        <w:t>Container Shipping Company (CSC) is een in Rotterdam gevestigd (fictie</w:t>
+      </w:r>
+      <w:r>
+        <w:t xml:space="preserve">f) bedrijf dat gespecialiseerd </w:t>
+      </w:r>
+      <w:r>
+        <w:t>is in</w:t>
+      </w:r>
+      <w:r>
+        <w:t xml:space="preserve"> het vervoeren van containers.</w:t>
+      </w:r>
+    </w:p>
+    <w:p>
+      <w:r>
+        <w:t>De klanten van CSC zijn containertruckingbedrijven die contai</w:t>
+      </w:r>
+      <w:r>
+        <w:t xml:space="preserve">ners (meestal tussen de 2 en 5 </w:t>
+      </w:r>
+      <w:r>
+        <w:t>containers teg</w:t>
+      </w:r>
+      <w:r>
+        <w:t>elijkertijd) willen verschepen.</w:t>
+      </w:r>
+    </w:p>
+    <w:p>
+      <w:r>
+        <w:t xml:space="preserve">Op het moment dat er voldoende containers zijn aangemeld om een </w:t>
+      </w:r>
+      <w:r>
+        <w:t xml:space="preserve">goed volgeladen vrachtschip te </w:t>
+      </w:r>
+      <w:r>
+        <w:t>vullen voor één bestemming huurt CSC daadwerkelijk een vrachtsc</w:t>
+      </w:r>
+      <w:r>
+        <w:t xml:space="preserve">hip. Hierdoor kan het zijn dat </w:t>
+      </w:r>
+      <w:r>
+        <w:t>klanten langer moeten wachten totdat de containers vervoerd worden</w:t>
+      </w:r>
+      <w:r>
+        <w:t xml:space="preserve">, maar zijn de kosten voor het </w:t>
+      </w:r>
+      <w:r>
+        <w:t>transport per container lager dan bij maatschappije</w:t>
+      </w:r>
+      <w:r>
+        <w:t>n die een levertijd garanderen.</w:t>
+      </w:r>
+    </w:p>
+    <w:p>
+      <w:pPr>
+        <w:pStyle w:val="Heading1"/>
+      </w:pPr>
+      <w:r>
+        <w:t>Doel</w:t>
+      </w:r>
+    </w:p>
+    <w:p>
+      <w:r>
+        <w:t>De</w:t>
+      </w:r>
+      <w:r>
+        <w:t xml:space="preserve"> opdracht </w:t>
+      </w:r>
+      <w:r>
+        <w:t xml:space="preserve">is </w:t>
+      </w:r>
+      <w:r>
+        <w:t>om de eerste versie van software te ontwi</w:t>
+      </w:r>
+      <w:r>
+        <w:t xml:space="preserve">kkelen waarmee gesimuleerd kan </w:t>
+      </w:r>
+      <w:r>
+        <w:t>worden hoe de aangemelde containers op de containerk</w:t>
+      </w:r>
+      <w:r>
+        <w:t xml:space="preserve">ampeerplaats voor een bepaalde </w:t>
+      </w:r>
+      <w:r>
+        <w:t>bestemming in een vrachtschi</w:t>
+      </w:r>
+      <w:r>
+        <w:t>ptype kunnen worden geplaatst.</w:t>
+      </w:r>
+    </w:p>
+    <w:p>
+      <w:pPr>
+        <w:pStyle w:val="Heading1"/>
+      </w:pPr>
+      <w:bookmarkStart w:id="0" w:name="_GoBack"/>
+      <w:bookmarkEnd w:id="0"/>
+      <w:r>
+        <w:t>Samenvatting</w:t>
+      </w:r>
+    </w:p>
+    <w:p>
+      <w:r>
+        <w:t xml:space="preserve">In de eerste versie van de software zal de lastigste uitdaging van de </w:t>
+      </w:r>
+      <w:r>
+        <w:t xml:space="preserve">CSC wordt geautomatiseerd: het </w:t>
+      </w:r>
+      <w:r>
+        <w:t xml:space="preserve">efficiënt indelen van containers op een vrachtschip. Om dit te kunnen </w:t>
+      </w:r>
+      <w:r>
+        <w:t xml:space="preserve">realiseren is het nodig dat in </w:t>
+      </w:r>
+      <w:r>
+        <w:t xml:space="preserve">de applicatie te transporteren containers kunnen worden toegevoegd en </w:t>
+      </w:r>
+      <w:r>
+        <w:t xml:space="preserve">verwijderd en dat </w:t>
+      </w:r>
+      <w:r>
+        <w:t>vrachtschipindelingen en bestemmingen (havens)</w:t>
+      </w:r>
+      <w:r>
+        <w:t xml:space="preserve"> in de applicatie bekend zijn.</w:t>
+      </w:r>
+    </w:p>
+    <w:p/>
+    <w:p/>
+    <w:p/>
+    <w:p/>
+    <w:p/>
+    <w:p/>
+    <w:p/>
+    <w:p>
+      <w:pPr>
+        <w:pStyle w:val="Heading1"/>
+      </w:pPr>
+      <w:r>
+        <w:lastRenderedPageBreak/>
+        <w:t xml:space="preserve">Prioriteit gewenste functionaliteit (MoSCoW) </w:t>
+      </w:r>
+    </w:p>
+    <w:p>
+      <w:r>
+        <w:t xml:space="preserve">De prioriteiten van functionaliteit en eisen geordend volgens de MoSCoW indeling. Eventuele in de casus genoemde onderdelen die hieronder niet zijn vermeld worden gezien als “Should have”. </w:t>
+      </w:r>
+    </w:p>
+    <w:p>
+      <w:pPr>
+        <w:pStyle w:val="Heading2"/>
+      </w:pPr>
+      <w:r>
+        <w:t xml:space="preserve">Must have </w:t>
+      </w:r>
+    </w:p>
+    <w:p>
+      <w:pPr>
+        <w:pStyle w:val="ListParagraph"/>
+        <w:numPr>
+          <w:ilvl w:val="0"/>
+          <w:numId w:val="11"/>
+        </w:numPr>
+      </w:pPr>
+      <w:r>
+        <w:t>Het efficiënt indelen van containers op een vrachtschip (rekening houdend met waardevolle containers en be</w:t>
+      </w:r>
+      <w:r>
+        <w:t>lading van het schip in balans)</w:t>
+      </w:r>
+    </w:p>
+    <w:p>
+      <w:pPr>
+        <w:pStyle w:val="ListParagraph"/>
+        <w:numPr>
+          <w:ilvl w:val="0"/>
+          <w:numId w:val="11"/>
+        </w:numPr>
+      </w:pPr>
+      <w:r>
+        <w:t xml:space="preserve">Exporteren van de door de software </w:t>
+      </w:r>
+      <w:r>
+        <w:t>gegenereerde indelingsgegevens.</w:t>
+      </w:r>
+    </w:p>
+    <w:p>
+      <w:pPr>
+        <w:pStyle w:val="ListParagraph"/>
+        <w:numPr>
+          <w:ilvl w:val="0"/>
+          <w:numId w:val="11"/>
+        </w:numPr>
+      </w:pPr>
+      <w:r>
+        <w:t xml:space="preserve">Ondersteuning in het database-ontwerp voor het in de toekomst bij een containertruckingbedrijf aan kunnen gegeven van welk bedrijf het een dochteronderneming is. </w:t>
+      </w:r>
+    </w:p>
+    <w:p>
+      <w:pPr>
+        <w:pStyle w:val="ListParagraph"/>
+        <w:numPr>
+          <w:ilvl w:val="0"/>
+          <w:numId w:val="11"/>
+        </w:numPr>
+      </w:pPr>
+      <w:r>
+        <w:t>Ondersteuning in het database-ontwerp voor het in de toekomst opslaan van de unieke code van een GPS apparaat voor contain</w:t>
+      </w:r>
+      <w:r>
+        <w:t>ers met een waardevolle lading.</w:t>
+      </w:r>
+    </w:p>
+    <w:p>
+      <w:pPr>
+        <w:pStyle w:val="Heading2"/>
+      </w:pPr>
+      <w:r>
+        <w:t xml:space="preserve">Should have </w:t>
+      </w:r>
+    </w:p>
+    <w:p>
+      <w:pPr>
+        <w:pStyle w:val="ListParagraph"/>
+        <w:numPr>
+          <w:ilvl w:val="0"/>
+          <w:numId w:val="11"/>
+        </w:numPr>
+      </w:pPr>
+      <w:r>
+        <w:t xml:space="preserve">Het efficiënt indelen van containers op een vrachtschip (rekening houdend met actief gekoelde </w:t>
+      </w:r>
+      <w:r>
+        <w:t>containers)</w:t>
+      </w:r>
+    </w:p>
+    <w:p>
+      <w:pPr>
+        <w:pStyle w:val="ListParagraph"/>
+        <w:numPr>
+          <w:ilvl w:val="0"/>
+          <w:numId w:val="12"/>
+        </w:numPr>
+      </w:pPr>
+      <w:r>
+        <w:t>Nadat door de software gegenereerde indelingsgegevens zijn geëxporteerd naar een tekstbestand de ingedeelde containers in de database markeren</w:t>
+      </w:r>
+      <w:r>
+        <w:t xml:space="preserve"> als “ingepland voor transport” </w:t>
+      </w:r>
+      <w:r>
+        <w:t>zodat deze in volgende sim</w:t>
+      </w:r>
+      <w:r>
+        <w:t>ulaties niet worden meegenomen.</w:t>
+      </w:r>
+    </w:p>
+    <w:p>
+      <w:pPr>
+        <w:pStyle w:val="ListParagraph"/>
+        <w:numPr>
+          <w:ilvl w:val="0"/>
+          <w:numId w:val="12"/>
+        </w:numPr>
+      </w:pPr>
+      <w:r>
+        <w:t>Het aanmelden van een container namens een containertruc</w:t>
+      </w:r>
+      <w:r>
+        <w:t xml:space="preserve">kingbedrijf voor transport naar </w:t>
+      </w:r>
+      <w:r>
+        <w:t xml:space="preserve">een bepaalde bestemming. Dit moet mogelijk zijn voor zowel in het systeem bekende als onbekende </w:t>
+      </w:r>
+      <w:r>
+        <w:t>containertruckingbedrijven.</w:t>
+      </w:r>
+    </w:p>
+    <w:p>
+      <w:pPr>
+        <w:pStyle w:val="Heading2"/>
+      </w:pPr>
+      <w:r>
+        <w:t xml:space="preserve">Could have </w:t>
+      </w:r>
+    </w:p>
+    <w:p>
+      <w:pPr>
+        <w:pStyle w:val="ListParagraph"/>
+        <w:numPr>
+          <w:ilvl w:val="0"/>
+          <w:numId w:val="12"/>
+        </w:numPr>
+      </w:pPr>
+      <w:r>
+        <w:t xml:space="preserve">Het efficiënt indelen van containers op een vrachtschip (rekening houdend met de druk van containers bovenop andere containers). </w:t>
+      </w:r>
+    </w:p>
+    <w:p>
+      <w:pPr>
+        <w:pStyle w:val="ListParagraph"/>
+        <w:numPr>
+          <w:ilvl w:val="0"/>
+          <w:numId w:val="13"/>
+        </w:numPr>
+      </w:pPr>
+      <w:r>
+        <w:t xml:space="preserve">Het toevoegen van een nieuwe bestemming aan de software. </w:t>
+      </w:r>
+    </w:p>
+    <w:p>
+      <w:pPr>
+        <w:pStyle w:val="ListParagraph"/>
+        <w:numPr>
+          <w:ilvl w:val="0"/>
+          <w:numId w:val="13"/>
+        </w:numPr>
+      </w:pPr>
+      <w:r>
+        <w:t xml:space="preserve">Het toevoegen van een nieuw type containerschip aan de software. </w:t>
+      </w:r>
+    </w:p>
+    <w:p>
+      <w:pPr>
+        <w:pStyle w:val="ListParagraph"/>
+        <w:numPr>
+          <w:ilvl w:val="0"/>
+          <w:numId w:val="13"/>
+        </w:numPr>
+      </w:pPr>
+      <w:r>
+        <w:t xml:space="preserve">Tijdens het aanmelden van een container kunnen zoeken naar een in het systeem bestaand containertruckingbedrijf op basis van de naam van het containertruckingbedrijf. </w:t>
+      </w:r>
+    </w:p>
+    <w:p>
+      <w:pPr>
+        <w:pStyle w:val="Heading2"/>
+      </w:pPr>
+      <w:r>
+        <w:t xml:space="preserve">Will not have </w:t>
+      </w:r>
+    </w:p>
+    <w:p>
+      <w:pPr>
+        <w:pStyle w:val="ListParagraph"/>
+        <w:numPr>
+          <w:ilvl w:val="0"/>
+          <w:numId w:val="16"/>
+        </w:numPr>
+      </w:pPr>
+      <w:r>
+        <w:t xml:space="preserve">De software zal geïnstalleerd worden op een computer welke voldoende is beveiligd op operating system niveau (lees: inloggen op Windows). Het is daarom niet nodig om de gebruiker in de applicatie in te laten loggen. </w:t>
+      </w:r>
+    </w:p>
+    <w:p>
+      <w:pPr>
+        <w:pStyle w:val="ListParagraph"/>
+        <w:numPr>
+          <w:ilvl w:val="0"/>
+          <w:numId w:val="16"/>
+        </w:numPr>
+      </w:pPr>
+      <w:r>
+        <w:t xml:space="preserve">De extra database voorbereidingen dienen niet gebruikt te worden in de applicatie (code). </w:t>
+      </w:r>
+    </w:p>
+    <w:p>
+      <w:pPr>
+        <w:pStyle w:val="ListParagraph"/>
+        <w:numPr>
+          <w:ilvl w:val="0"/>
+          <w:numId w:val="16"/>
+        </w:numPr>
+      </w:pPr>
+      <w:r>
+        <w:t xml:space="preserve">Een historie van simulaties hoeft niet te worden opgeslagen in de database. </w:t>
+      </w:r>
+    </w:p>
+    <w:p>
+      <w:pPr>
+        <w:pStyle w:val="ListParagraph"/>
+        <w:numPr>
+          <w:ilvl w:val="0"/>
+          <w:numId w:val="16"/>
+        </w:numPr>
+      </w:pPr>
+      <w:r>
+        <w:t xml:space="preserve">Indelingsgegevens worden geëxporteerd naar een tekstbestand en worden voorlopig niet opgeslagen in de database. </w:t>
+      </w:r>
+    </w:p>
+    <w:p>
+      <w:pPr>
+        <w:pStyle w:val="ListParagraph"/>
+        <w:numPr>
+          <w:ilvl w:val="0"/>
+          <w:numId w:val="16"/>
+        </w:numPr>
+      </w:pPr>
+      <w:r>
+        <w:t xml:space="preserve">Het is niet nodig handmatig aanpassingen te kunnen doen op een gegenereerde simulatie. Er wordt op vertrouwd dat de simulatie een efficiënte indeling genereert. </w:t>
+      </w:r>
+    </w:p>
+    <w:p>
+      <w:pPr>
+        <w:pStyle w:val="ListParagraph"/>
+        <w:numPr>
+          <w:ilvl w:val="0"/>
+          <w:numId w:val="16"/>
+        </w:numPr>
+      </w:pPr>
+      <w:r>
+        <w:t xml:space="preserve">Het is niet nodig dat de software containerparkeerplaatsen toe kent of controleert of een parkeerplaats al bezet is of niet. </w:t>
+      </w:r>
+      <w:r>
+        <w:cr/>
+      </w:r>
+    </w:p>
+    <w:p>
+      <w:pPr>
+        <w:pStyle w:val="Heading1"/>
+      </w:pPr>
+      <w:r>
+        <w:lastRenderedPageBreak/>
         <w:t>Usecase-diagram</w:t>
       </w:r>
     </w:p>
@@ -52,7 +498,7 @@
           <v:shape id="_x0000_i1025" type="#_x0000_t75" style="width:453.05pt;height:398.05pt" o:ole="">
             <v:imagedata r:id="rId6" o:title=""/>
           </v:shape>
-          <o:OLEObject Type="Embed" ProgID="Visio.Drawing.15" ShapeID="_x0000_i1025" DrawAspect="Content" ObjectID="_1464677690" r:id="rId7"/>
+          <o:OLEObject Type="Embed" ProgID="Visio.Drawing.15" ShapeID="_x0000_i1025" DrawAspect="Content" ObjectID="_1464681205" r:id="rId7"/>
         </w:object>
       </w:r>
     </w:p>
@@ -69,7 +515,6 @@
         <w:pStyle w:val="Heading1"/>
       </w:pPr>
       <w:r>
-        <w:lastRenderedPageBreak/>
         <w:t>Usecases</w:t>
       </w:r>
     </w:p>
@@ -831,7 +1276,6 @@
           </w:tcPr>
           <w:p>
             <w:r>
-              <w:lastRenderedPageBreak/>
               <w:t>Naam</w:t>
             </w:r>
           </w:p>
@@ -1360,10 +1804,7 @@
         </w:tc>
       </w:tr>
     </w:tbl>
-    <w:p>
-      <w:bookmarkStart w:id="0" w:name="_GoBack"/>
-      <w:bookmarkEnd w:id="0"/>
-    </w:p>
+    <w:p/>
     <w:sectPr>
       <w:pgSz w:w="11906" w:h="16838"/>
       <w:pgMar w:top="1417" w:right="1417" w:bottom="1417" w:left="1417" w:header="708" w:footer="708" w:gutter="0"/>
@@ -1555,6 +1996,118 @@
     </w:lvl>
   </w:abstractNum>
   <w:abstractNum w:abstractNumId="2">
+    <w:nsid w:val="0F5C6FB0"/>
+    <w:multiLevelType w:val="hybridMultilevel"/>
+    <w:tmpl w:val="03089AD2"/>
+    <w:lvl w:ilvl="0" w:tplc="916C405A">
+      <w:numFmt w:val="bullet"/>
+      <w:lvlText w:val="•"/>
+      <w:lvlJc w:val="left"/>
+      <w:pPr>
+        <w:ind w:left="720" w:hanging="360"/>
+      </w:pPr>
+      <w:rPr>
+        <w:rFonts w:ascii="Calibri" w:eastAsiaTheme="minorHAnsi" w:hAnsi="Calibri" w:cs="Calibri" w:hint="default"/>
+      </w:rPr>
+    </w:lvl>
+    <w:lvl w:ilvl="1" w:tplc="04130003" w:tentative="1">
+      <w:start w:val="1"/>
+      <w:numFmt w:val="bullet"/>
+      <w:lvlText w:val="o"/>
+      <w:lvlJc w:val="left"/>
+      <w:pPr>
+        <w:ind w:left="1440" w:hanging="360"/>
+      </w:pPr>
+      <w:rPr>
+        <w:rFonts w:ascii="Courier New" w:hAnsi="Courier New" w:cs="Courier New" w:hint="default"/>
+      </w:rPr>
+    </w:lvl>
+    <w:lvl w:ilvl="2" w:tplc="04130005" w:tentative="1">
+      <w:start w:val="1"/>
+      <w:numFmt w:val="bullet"/>
+      <w:lvlText w:val=""/>
+      <w:lvlJc w:val="left"/>
+      <w:pPr>
+        <w:ind w:left="2160" w:hanging="360"/>
+      </w:pPr>
+      <w:rPr>
+        <w:rFonts w:ascii="Wingdings" w:hAnsi="Wingdings" w:hint="default"/>
+      </w:rPr>
+    </w:lvl>
+    <w:lvl w:ilvl="3" w:tplc="04130001" w:tentative="1">
+      <w:start w:val="1"/>
+      <w:numFmt w:val="bullet"/>
+      <w:lvlText w:val=""/>
+      <w:lvlJc w:val="left"/>
+      <w:pPr>
+        <w:ind w:left="2880" w:hanging="360"/>
+      </w:pPr>
+      <w:rPr>
+        <w:rFonts w:ascii="Symbol" w:hAnsi="Symbol" w:hint="default"/>
+      </w:rPr>
+    </w:lvl>
+    <w:lvl w:ilvl="4" w:tplc="04130003" w:tentative="1">
+      <w:start w:val="1"/>
+      <w:numFmt w:val="bullet"/>
+      <w:lvlText w:val="o"/>
+      <w:lvlJc w:val="left"/>
+      <w:pPr>
+        <w:ind w:left="3600" w:hanging="360"/>
+      </w:pPr>
+      <w:rPr>
+        <w:rFonts w:ascii="Courier New" w:hAnsi="Courier New" w:cs="Courier New" w:hint="default"/>
+      </w:rPr>
+    </w:lvl>
+    <w:lvl w:ilvl="5" w:tplc="04130005" w:tentative="1">
+      <w:start w:val="1"/>
+      <w:numFmt w:val="bullet"/>
+      <w:lvlText w:val=""/>
+      <w:lvlJc w:val="left"/>
+      <w:pPr>
+        <w:ind w:left="4320" w:hanging="360"/>
+      </w:pPr>
+      <w:rPr>
+        <w:rFonts w:ascii="Wingdings" w:hAnsi="Wingdings" w:hint="default"/>
+      </w:rPr>
+    </w:lvl>
+    <w:lvl w:ilvl="6" w:tplc="04130001" w:tentative="1">
+      <w:start w:val="1"/>
+      <w:numFmt w:val="bullet"/>
+      <w:lvlText w:val=""/>
+      <w:lvlJc w:val="left"/>
+      <w:pPr>
+        <w:ind w:left="5040" w:hanging="360"/>
+      </w:pPr>
+      <w:rPr>
+        <w:rFonts w:ascii="Symbol" w:hAnsi="Symbol" w:hint="default"/>
+      </w:rPr>
+    </w:lvl>
+    <w:lvl w:ilvl="7" w:tplc="04130003" w:tentative="1">
+      <w:start w:val="1"/>
+      <w:numFmt w:val="bullet"/>
+      <w:lvlText w:val="o"/>
+      <w:lvlJc w:val="left"/>
+      <w:pPr>
+        <w:ind w:left="5760" w:hanging="360"/>
+      </w:pPr>
+      <w:rPr>
+        <w:rFonts w:ascii="Courier New" w:hAnsi="Courier New" w:cs="Courier New" w:hint="default"/>
+      </w:rPr>
+    </w:lvl>
+    <w:lvl w:ilvl="8" w:tplc="04130005" w:tentative="1">
+      <w:start w:val="1"/>
+      <w:numFmt w:val="bullet"/>
+      <w:lvlText w:val=""/>
+      <w:lvlJc w:val="left"/>
+      <w:pPr>
+        <w:ind w:left="6480" w:hanging="360"/>
+      </w:pPr>
+      <w:rPr>
+        <w:rFonts w:ascii="Wingdings" w:hAnsi="Wingdings" w:hint="default"/>
+      </w:rPr>
+    </w:lvl>
+  </w:abstractNum>
+  <w:abstractNum w:abstractNumId="3">
     <w:nsid w:val="12865955"/>
     <w:multiLevelType w:val="hybridMultilevel"/>
     <w:tmpl w:val="18062758"/>
@@ -1643,7 +2196,7 @@
       </w:pPr>
     </w:lvl>
   </w:abstractNum>
-  <w:abstractNum w:abstractNumId="3">
+  <w:abstractNum w:abstractNumId="4">
     <w:nsid w:val="227F18E1"/>
     <w:multiLevelType w:val="hybridMultilevel"/>
     <w:tmpl w:val="2DE61FDE"/>
@@ -1732,7 +2285,120 @@
       </w:pPr>
     </w:lvl>
   </w:abstractNum>
-  <w:abstractNum w:abstractNumId="4">
+  <w:abstractNum w:abstractNumId="5">
+    <w:nsid w:val="267F1055"/>
+    <w:multiLevelType w:val="hybridMultilevel"/>
+    <w:tmpl w:val="8A267872"/>
+    <w:lvl w:ilvl="0" w:tplc="04130001">
+      <w:start w:val="1"/>
+      <w:numFmt w:val="bullet"/>
+      <w:lvlText w:val=""/>
+      <w:lvlJc w:val="left"/>
+      <w:pPr>
+        <w:ind w:left="720" w:hanging="360"/>
+      </w:pPr>
+      <w:rPr>
+        <w:rFonts w:ascii="Symbol" w:hAnsi="Symbol" w:hint="default"/>
+      </w:rPr>
+    </w:lvl>
+    <w:lvl w:ilvl="1" w:tplc="04130003" w:tentative="1">
+      <w:start w:val="1"/>
+      <w:numFmt w:val="bullet"/>
+      <w:lvlText w:val="o"/>
+      <w:lvlJc w:val="left"/>
+      <w:pPr>
+        <w:ind w:left="1440" w:hanging="360"/>
+      </w:pPr>
+      <w:rPr>
+        <w:rFonts w:ascii="Courier New" w:hAnsi="Courier New" w:cs="Courier New" w:hint="default"/>
+      </w:rPr>
+    </w:lvl>
+    <w:lvl w:ilvl="2" w:tplc="04130005" w:tentative="1">
+      <w:start w:val="1"/>
+      <w:numFmt w:val="bullet"/>
+      <w:lvlText w:val=""/>
+      <w:lvlJc w:val="left"/>
+      <w:pPr>
+        <w:ind w:left="2160" w:hanging="360"/>
+      </w:pPr>
+      <w:rPr>
+        <w:rFonts w:ascii="Wingdings" w:hAnsi="Wingdings" w:hint="default"/>
+      </w:rPr>
+    </w:lvl>
+    <w:lvl w:ilvl="3" w:tplc="04130001" w:tentative="1">
+      <w:start w:val="1"/>
+      <w:numFmt w:val="bullet"/>
+      <w:lvlText w:val=""/>
+      <w:lvlJc w:val="left"/>
+      <w:pPr>
+        <w:ind w:left="2880" w:hanging="360"/>
+      </w:pPr>
+      <w:rPr>
+        <w:rFonts w:ascii="Symbol" w:hAnsi="Symbol" w:hint="default"/>
+      </w:rPr>
+    </w:lvl>
+    <w:lvl w:ilvl="4" w:tplc="04130003" w:tentative="1">
+      <w:start w:val="1"/>
+      <w:numFmt w:val="bullet"/>
+      <w:lvlText w:val="o"/>
+      <w:lvlJc w:val="left"/>
+      <w:pPr>
+        <w:ind w:left="3600" w:hanging="360"/>
+      </w:pPr>
+      <w:rPr>
+        <w:rFonts w:ascii="Courier New" w:hAnsi="Courier New" w:cs="Courier New" w:hint="default"/>
+      </w:rPr>
+    </w:lvl>
+    <w:lvl w:ilvl="5" w:tplc="04130005" w:tentative="1">
+      <w:start w:val="1"/>
+      <w:numFmt w:val="bullet"/>
+      <w:lvlText w:val=""/>
+      <w:lvlJc w:val="left"/>
+      <w:pPr>
+        <w:ind w:left="4320" w:hanging="360"/>
+      </w:pPr>
+      <w:rPr>
+        <w:rFonts w:ascii="Wingdings" w:hAnsi="Wingdings" w:hint="default"/>
+      </w:rPr>
+    </w:lvl>
+    <w:lvl w:ilvl="6" w:tplc="04130001" w:tentative="1">
+      <w:start w:val="1"/>
+      <w:numFmt w:val="bullet"/>
+      <w:lvlText w:val=""/>
+      <w:lvlJc w:val="left"/>
+      <w:pPr>
+        <w:ind w:left="5040" w:hanging="360"/>
+      </w:pPr>
+      <w:rPr>
+        <w:rFonts w:ascii="Symbol" w:hAnsi="Symbol" w:hint="default"/>
+      </w:rPr>
+    </w:lvl>
+    <w:lvl w:ilvl="7" w:tplc="04130003" w:tentative="1">
+      <w:start w:val="1"/>
+      <w:numFmt w:val="bullet"/>
+      <w:lvlText w:val="o"/>
+      <w:lvlJc w:val="left"/>
+      <w:pPr>
+        <w:ind w:left="5760" w:hanging="360"/>
+      </w:pPr>
+      <w:rPr>
+        <w:rFonts w:ascii="Courier New" w:hAnsi="Courier New" w:cs="Courier New" w:hint="default"/>
+      </w:rPr>
+    </w:lvl>
+    <w:lvl w:ilvl="8" w:tplc="04130005" w:tentative="1">
+      <w:start w:val="1"/>
+      <w:numFmt w:val="bullet"/>
+      <w:lvlText w:val=""/>
+      <w:lvlJc w:val="left"/>
+      <w:pPr>
+        <w:ind w:left="6480" w:hanging="360"/>
+      </w:pPr>
+      <w:rPr>
+        <w:rFonts w:ascii="Wingdings" w:hAnsi="Wingdings" w:hint="default"/>
+      </w:rPr>
+    </w:lvl>
+  </w:abstractNum>
+  <w:abstractNum w:abstractNumId="6">
     <w:nsid w:val="275B7F4C"/>
     <w:multiLevelType w:val="hybridMultilevel"/>
     <w:tmpl w:val="2DE61FDE"/>
@@ -1821,7 +2487,7 @@
       </w:pPr>
     </w:lvl>
   </w:abstractNum>
-  <w:abstractNum w:abstractNumId="5">
+  <w:abstractNum w:abstractNumId="7">
     <w:nsid w:val="2E70491F"/>
     <w:multiLevelType w:val="hybridMultilevel"/>
     <w:tmpl w:val="2DE61FDE"/>
@@ -1910,7 +2576,231 @@
       </w:pPr>
     </w:lvl>
   </w:abstractNum>
-  <w:abstractNum w:abstractNumId="6">
+  <w:abstractNum w:abstractNumId="8">
+    <w:nsid w:val="51915CD8"/>
+    <w:multiLevelType w:val="hybridMultilevel"/>
+    <w:tmpl w:val="19CE73AE"/>
+    <w:lvl w:ilvl="0" w:tplc="916C405A">
+      <w:numFmt w:val="bullet"/>
+      <w:lvlText w:val="•"/>
+      <w:lvlJc w:val="left"/>
+      <w:pPr>
+        <w:ind w:left="720" w:hanging="360"/>
+      </w:pPr>
+      <w:rPr>
+        <w:rFonts w:ascii="Calibri" w:eastAsiaTheme="minorHAnsi" w:hAnsi="Calibri" w:cs="Calibri" w:hint="default"/>
+      </w:rPr>
+    </w:lvl>
+    <w:lvl w:ilvl="1" w:tplc="04130003" w:tentative="1">
+      <w:start w:val="1"/>
+      <w:numFmt w:val="bullet"/>
+      <w:lvlText w:val="o"/>
+      <w:lvlJc w:val="left"/>
+      <w:pPr>
+        <w:ind w:left="1440" w:hanging="360"/>
+      </w:pPr>
+      <w:rPr>
+        <w:rFonts w:ascii="Courier New" w:hAnsi="Courier New" w:cs="Courier New" w:hint="default"/>
+      </w:rPr>
+    </w:lvl>
+    <w:lvl w:ilvl="2" w:tplc="04130005" w:tentative="1">
+      <w:start w:val="1"/>
+      <w:numFmt w:val="bullet"/>
+      <w:lvlText w:val=""/>
+      <w:lvlJc w:val="left"/>
+      <w:pPr>
+        <w:ind w:left="2160" w:hanging="360"/>
+      </w:pPr>
+      <w:rPr>
+        <w:rFonts w:ascii="Wingdings" w:hAnsi="Wingdings" w:hint="default"/>
+      </w:rPr>
+    </w:lvl>
+    <w:lvl w:ilvl="3" w:tplc="04130001" w:tentative="1">
+      <w:start w:val="1"/>
+      <w:numFmt w:val="bullet"/>
+      <w:lvlText w:val=""/>
+      <w:lvlJc w:val="left"/>
+      <w:pPr>
+        <w:ind w:left="2880" w:hanging="360"/>
+      </w:pPr>
+      <w:rPr>
+        <w:rFonts w:ascii="Symbol" w:hAnsi="Symbol" w:hint="default"/>
+      </w:rPr>
+    </w:lvl>
+    <w:lvl w:ilvl="4" w:tplc="04130003" w:tentative="1">
+      <w:start w:val="1"/>
+      <w:numFmt w:val="bullet"/>
+      <w:lvlText w:val="o"/>
+      <w:lvlJc w:val="left"/>
+      <w:pPr>
+        <w:ind w:left="3600" w:hanging="360"/>
+      </w:pPr>
+      <w:rPr>
+        <w:rFonts w:ascii="Courier New" w:hAnsi="Courier New" w:cs="Courier New" w:hint="default"/>
+      </w:rPr>
+    </w:lvl>
+    <w:lvl w:ilvl="5" w:tplc="04130005" w:tentative="1">
+      <w:start w:val="1"/>
+      <w:numFmt w:val="bullet"/>
+      <w:lvlText w:val=""/>
+      <w:lvlJc w:val="left"/>
+      <w:pPr>
+        <w:ind w:left="4320" w:hanging="360"/>
+      </w:pPr>
+      <w:rPr>
+        <w:rFonts w:ascii="Wingdings" w:hAnsi="Wingdings" w:hint="default"/>
+      </w:rPr>
+    </w:lvl>
+    <w:lvl w:ilvl="6" w:tplc="04130001" w:tentative="1">
+      <w:start w:val="1"/>
+      <w:numFmt w:val="bullet"/>
+      <w:lvlText w:val=""/>
+      <w:lvlJc w:val="left"/>
+      <w:pPr>
+        <w:ind w:left="5040" w:hanging="360"/>
+      </w:pPr>
+      <w:rPr>
+        <w:rFonts w:ascii="Symbol" w:hAnsi="Symbol" w:hint="default"/>
+      </w:rPr>
+    </w:lvl>
+    <w:lvl w:ilvl="7" w:tplc="04130003" w:tentative="1">
+      <w:start w:val="1"/>
+      <w:numFmt w:val="bullet"/>
+      <w:lvlText w:val="o"/>
+      <w:lvlJc w:val="left"/>
+      <w:pPr>
+        <w:ind w:left="5760" w:hanging="360"/>
+      </w:pPr>
+      <w:rPr>
+        <w:rFonts w:ascii="Courier New" w:hAnsi="Courier New" w:cs="Courier New" w:hint="default"/>
+      </w:rPr>
+    </w:lvl>
+    <w:lvl w:ilvl="8" w:tplc="04130005" w:tentative="1">
+      <w:start w:val="1"/>
+      <w:numFmt w:val="bullet"/>
+      <w:lvlText w:val=""/>
+      <w:lvlJc w:val="left"/>
+      <w:pPr>
+        <w:ind w:left="6480" w:hanging="360"/>
+      </w:pPr>
+      <w:rPr>
+        <w:rFonts w:ascii="Wingdings" w:hAnsi="Wingdings" w:hint="default"/>
+      </w:rPr>
+    </w:lvl>
+  </w:abstractNum>
+  <w:abstractNum w:abstractNumId="9">
+    <w:nsid w:val="60B07F6D"/>
+    <w:multiLevelType w:val="hybridMultilevel"/>
+    <w:tmpl w:val="879A8400"/>
+    <w:lvl w:ilvl="0" w:tplc="916C405A">
+      <w:numFmt w:val="bullet"/>
+      <w:lvlText w:val="•"/>
+      <w:lvlJc w:val="left"/>
+      <w:pPr>
+        <w:ind w:left="720" w:hanging="360"/>
+      </w:pPr>
+      <w:rPr>
+        <w:rFonts w:ascii="Calibri" w:eastAsiaTheme="minorHAnsi" w:hAnsi="Calibri" w:cs="Calibri" w:hint="default"/>
+      </w:rPr>
+    </w:lvl>
+    <w:lvl w:ilvl="1" w:tplc="04130003" w:tentative="1">
+      <w:start w:val="1"/>
+      <w:numFmt w:val="bullet"/>
+      <w:lvlText w:val="o"/>
+      <w:lvlJc w:val="left"/>
+      <w:pPr>
+        <w:ind w:left="1440" w:hanging="360"/>
+      </w:pPr>
+      <w:rPr>
+        <w:rFonts w:ascii="Courier New" w:hAnsi="Courier New" w:cs="Courier New" w:hint="default"/>
+      </w:rPr>
+    </w:lvl>
+    <w:lvl w:ilvl="2" w:tplc="04130005" w:tentative="1">
+      <w:start w:val="1"/>
+      <w:numFmt w:val="bullet"/>
+      <w:lvlText w:val=""/>
+      <w:lvlJc w:val="left"/>
+      <w:pPr>
+        <w:ind w:left="2160" w:hanging="360"/>
+      </w:pPr>
+      <w:rPr>
+        <w:rFonts w:ascii="Wingdings" w:hAnsi="Wingdings" w:hint="default"/>
+      </w:rPr>
+    </w:lvl>
+    <w:lvl w:ilvl="3" w:tplc="04130001" w:tentative="1">
+      <w:start w:val="1"/>
+      <w:numFmt w:val="bullet"/>
+      <w:lvlText w:val=""/>
+      <w:lvlJc w:val="left"/>
+      <w:pPr>
+        <w:ind w:left="2880" w:hanging="360"/>
+      </w:pPr>
+      <w:rPr>
+        <w:rFonts w:ascii="Symbol" w:hAnsi="Symbol" w:hint="default"/>
+      </w:rPr>
+    </w:lvl>
+    <w:lvl w:ilvl="4" w:tplc="04130003" w:tentative="1">
+      <w:start w:val="1"/>
+      <w:numFmt w:val="bullet"/>
+      <w:lvlText w:val="o"/>
+      <w:lvlJc w:val="left"/>
+      <w:pPr>
+        <w:ind w:left="3600" w:hanging="360"/>
+      </w:pPr>
+      <w:rPr>
+        <w:rFonts w:ascii="Courier New" w:hAnsi="Courier New" w:cs="Courier New" w:hint="default"/>
+      </w:rPr>
+    </w:lvl>
+    <w:lvl w:ilvl="5" w:tplc="04130005" w:tentative="1">
+      <w:start w:val="1"/>
+      <w:numFmt w:val="bullet"/>
+      <w:lvlText w:val=""/>
+      <w:lvlJc w:val="left"/>
+      <w:pPr>
+        <w:ind w:left="4320" w:hanging="360"/>
+      </w:pPr>
+      <w:rPr>
+        <w:rFonts w:ascii="Wingdings" w:hAnsi="Wingdings" w:hint="default"/>
+      </w:rPr>
+    </w:lvl>
+    <w:lvl w:ilvl="6" w:tplc="04130001" w:tentative="1">
+      <w:start w:val="1"/>
+      <w:numFmt w:val="bullet"/>
+      <w:lvlText w:val=""/>
+      <w:lvlJc w:val="left"/>
+      <w:pPr>
+        <w:ind w:left="5040" w:hanging="360"/>
+      </w:pPr>
+      <w:rPr>
+        <w:rFonts w:ascii="Symbol" w:hAnsi="Symbol" w:hint="default"/>
+      </w:rPr>
+    </w:lvl>
+    <w:lvl w:ilvl="7" w:tplc="04130003" w:tentative="1">
+      <w:start w:val="1"/>
+      <w:numFmt w:val="bullet"/>
+      <w:lvlText w:val="o"/>
+      <w:lvlJc w:val="left"/>
+      <w:pPr>
+        <w:ind w:left="5760" w:hanging="360"/>
+      </w:pPr>
+      <w:rPr>
+        <w:rFonts w:ascii="Courier New" w:hAnsi="Courier New" w:cs="Courier New" w:hint="default"/>
+      </w:rPr>
+    </w:lvl>
+    <w:lvl w:ilvl="8" w:tplc="04130005" w:tentative="1">
+      <w:start w:val="1"/>
+      <w:numFmt w:val="bullet"/>
+      <w:lvlText w:val=""/>
+      <w:lvlJc w:val="left"/>
+      <w:pPr>
+        <w:ind w:left="6480" w:hanging="360"/>
+      </w:pPr>
+      <w:rPr>
+        <w:rFonts w:ascii="Wingdings" w:hAnsi="Wingdings" w:hint="default"/>
+      </w:rPr>
+    </w:lvl>
+  </w:abstractNum>
+  <w:abstractNum w:abstractNumId="10">
     <w:nsid w:val="68027034"/>
     <w:multiLevelType w:val="hybridMultilevel"/>
     <w:tmpl w:val="2DE61FDE"/>
@@ -1999,7 +2889,7 @@
       </w:pPr>
     </w:lvl>
   </w:abstractNum>
-  <w:abstractNum w:abstractNumId="7">
+  <w:abstractNum w:abstractNumId="11">
     <w:nsid w:val="68B712BB"/>
     <w:multiLevelType w:val="hybridMultilevel"/>
     <w:tmpl w:val="2DE61FDE"/>
@@ -2088,7 +2978,119 @@
       </w:pPr>
     </w:lvl>
   </w:abstractNum>
-  <w:abstractNum w:abstractNumId="8">
+  <w:abstractNum w:abstractNumId="12">
+    <w:nsid w:val="69F47E19"/>
+    <w:multiLevelType w:val="hybridMultilevel"/>
+    <w:tmpl w:val="9A22A9AC"/>
+    <w:lvl w:ilvl="0" w:tplc="916C405A">
+      <w:numFmt w:val="bullet"/>
+      <w:lvlText w:val="•"/>
+      <w:lvlJc w:val="left"/>
+      <w:pPr>
+        <w:ind w:left="720" w:hanging="360"/>
+      </w:pPr>
+      <w:rPr>
+        <w:rFonts w:ascii="Calibri" w:eastAsiaTheme="minorHAnsi" w:hAnsi="Calibri" w:cs="Calibri" w:hint="default"/>
+      </w:rPr>
+    </w:lvl>
+    <w:lvl w:ilvl="1" w:tplc="04130003" w:tentative="1">
+      <w:start w:val="1"/>
+      <w:numFmt w:val="bullet"/>
+      <w:lvlText w:val="o"/>
+      <w:lvlJc w:val="left"/>
+      <w:pPr>
+        <w:ind w:left="1440" w:hanging="360"/>
+      </w:pPr>
+      <w:rPr>
+        <w:rFonts w:ascii="Courier New" w:hAnsi="Courier New" w:cs="Courier New" w:hint="default"/>
+      </w:rPr>
+    </w:lvl>
+    <w:lvl w:ilvl="2" w:tplc="04130005" w:tentative="1">
+      <w:start w:val="1"/>
+      <w:numFmt w:val="bullet"/>
+      <w:lvlText w:val=""/>
+      <w:lvlJc w:val="left"/>
+      <w:pPr>
+        <w:ind w:left="2160" w:hanging="360"/>
+      </w:pPr>
+      <w:rPr>
+        <w:rFonts w:ascii="Wingdings" w:hAnsi="Wingdings" w:hint="default"/>
+      </w:rPr>
+    </w:lvl>
+    <w:lvl w:ilvl="3" w:tplc="04130001" w:tentative="1">
+      <w:start w:val="1"/>
+      <w:numFmt w:val="bullet"/>
+      <w:lvlText w:val=""/>
+      <w:lvlJc w:val="left"/>
+      <w:pPr>
+        <w:ind w:left="2880" w:hanging="360"/>
+      </w:pPr>
+      <w:rPr>
+        <w:rFonts w:ascii="Symbol" w:hAnsi="Symbol" w:hint="default"/>
+      </w:rPr>
+    </w:lvl>
+    <w:lvl w:ilvl="4" w:tplc="04130003" w:tentative="1">
+      <w:start w:val="1"/>
+      <w:numFmt w:val="bullet"/>
+      <w:lvlText w:val="o"/>
+      <w:lvlJc w:val="left"/>
+      <w:pPr>
+        <w:ind w:left="3600" w:hanging="360"/>
+      </w:pPr>
+      <w:rPr>
+        <w:rFonts w:ascii="Courier New" w:hAnsi="Courier New" w:cs="Courier New" w:hint="default"/>
+      </w:rPr>
+    </w:lvl>
+    <w:lvl w:ilvl="5" w:tplc="04130005" w:tentative="1">
+      <w:start w:val="1"/>
+      <w:numFmt w:val="bullet"/>
+      <w:lvlText w:val=""/>
+      <w:lvlJc w:val="left"/>
+      <w:pPr>
+        <w:ind w:left="4320" w:hanging="360"/>
+      </w:pPr>
+      <w:rPr>
+        <w:rFonts w:ascii="Wingdings" w:hAnsi="Wingdings" w:hint="default"/>
+      </w:rPr>
+    </w:lvl>
+    <w:lvl w:ilvl="6" w:tplc="04130001" w:tentative="1">
+      <w:start w:val="1"/>
+      <w:numFmt w:val="bullet"/>
+      <w:lvlText w:val=""/>
+      <w:lvlJc w:val="left"/>
+      <w:pPr>
+        <w:ind w:left="5040" w:hanging="360"/>
+      </w:pPr>
+      <w:rPr>
+        <w:rFonts w:ascii="Symbol" w:hAnsi="Symbol" w:hint="default"/>
+      </w:rPr>
+    </w:lvl>
+    <w:lvl w:ilvl="7" w:tplc="04130003" w:tentative="1">
+      <w:start w:val="1"/>
+      <w:numFmt w:val="bullet"/>
+      <w:lvlText w:val="o"/>
+      <w:lvlJc w:val="left"/>
+      <w:pPr>
+        <w:ind w:left="5760" w:hanging="360"/>
+      </w:pPr>
+      <w:rPr>
+        <w:rFonts w:ascii="Courier New" w:hAnsi="Courier New" w:cs="Courier New" w:hint="default"/>
+      </w:rPr>
+    </w:lvl>
+    <w:lvl w:ilvl="8" w:tplc="04130005" w:tentative="1">
+      <w:start w:val="1"/>
+      <w:numFmt w:val="bullet"/>
+      <w:lvlText w:val=""/>
+      <w:lvlJc w:val="left"/>
+      <w:pPr>
+        <w:ind w:left="6480" w:hanging="360"/>
+      </w:pPr>
+      <w:rPr>
+        <w:rFonts w:ascii="Wingdings" w:hAnsi="Wingdings" w:hint="default"/>
+      </w:rPr>
+    </w:lvl>
+  </w:abstractNum>
+  <w:abstractNum w:abstractNumId="13">
     <w:nsid w:val="6F696E73"/>
     <w:multiLevelType w:val="hybridMultilevel"/>
     <w:tmpl w:val="87904964"/>
@@ -2177,32 +3179,277 @@
       </w:pPr>
     </w:lvl>
   </w:abstractNum>
+  <w:abstractNum w:abstractNumId="14">
+    <w:nsid w:val="70F066E7"/>
+    <w:multiLevelType w:val="hybridMultilevel"/>
+    <w:tmpl w:val="45380362"/>
+    <w:lvl w:ilvl="0" w:tplc="916C405A">
+      <w:numFmt w:val="bullet"/>
+      <w:lvlText w:val="•"/>
+      <w:lvlJc w:val="left"/>
+      <w:pPr>
+        <w:ind w:left="720" w:hanging="360"/>
+      </w:pPr>
+      <w:rPr>
+        <w:rFonts w:ascii="Calibri" w:eastAsiaTheme="minorHAnsi" w:hAnsi="Calibri" w:cs="Calibri" w:hint="default"/>
+      </w:rPr>
+    </w:lvl>
+    <w:lvl w:ilvl="1" w:tplc="04130003" w:tentative="1">
+      <w:start w:val="1"/>
+      <w:numFmt w:val="bullet"/>
+      <w:lvlText w:val="o"/>
+      <w:lvlJc w:val="left"/>
+      <w:pPr>
+        <w:ind w:left="1440" w:hanging="360"/>
+      </w:pPr>
+      <w:rPr>
+        <w:rFonts w:ascii="Courier New" w:hAnsi="Courier New" w:cs="Courier New" w:hint="default"/>
+      </w:rPr>
+    </w:lvl>
+    <w:lvl w:ilvl="2" w:tplc="04130005" w:tentative="1">
+      <w:start w:val="1"/>
+      <w:numFmt w:val="bullet"/>
+      <w:lvlText w:val=""/>
+      <w:lvlJc w:val="left"/>
+      <w:pPr>
+        <w:ind w:left="2160" w:hanging="360"/>
+      </w:pPr>
+      <w:rPr>
+        <w:rFonts w:ascii="Wingdings" w:hAnsi="Wingdings" w:hint="default"/>
+      </w:rPr>
+    </w:lvl>
+    <w:lvl w:ilvl="3" w:tplc="04130001" w:tentative="1">
+      <w:start w:val="1"/>
+      <w:numFmt w:val="bullet"/>
+      <w:lvlText w:val=""/>
+      <w:lvlJc w:val="left"/>
+      <w:pPr>
+        <w:ind w:left="2880" w:hanging="360"/>
+      </w:pPr>
+      <w:rPr>
+        <w:rFonts w:ascii="Symbol" w:hAnsi="Symbol" w:hint="default"/>
+      </w:rPr>
+    </w:lvl>
+    <w:lvl w:ilvl="4" w:tplc="04130003" w:tentative="1">
+      <w:start w:val="1"/>
+      <w:numFmt w:val="bullet"/>
+      <w:lvlText w:val="o"/>
+      <w:lvlJc w:val="left"/>
+      <w:pPr>
+        <w:ind w:left="3600" w:hanging="360"/>
+      </w:pPr>
+      <w:rPr>
+        <w:rFonts w:ascii="Courier New" w:hAnsi="Courier New" w:cs="Courier New" w:hint="default"/>
+      </w:rPr>
+    </w:lvl>
+    <w:lvl w:ilvl="5" w:tplc="04130005" w:tentative="1">
+      <w:start w:val="1"/>
+      <w:numFmt w:val="bullet"/>
+      <w:lvlText w:val=""/>
+      <w:lvlJc w:val="left"/>
+      <w:pPr>
+        <w:ind w:left="4320" w:hanging="360"/>
+      </w:pPr>
+      <w:rPr>
+        <w:rFonts w:ascii="Wingdings" w:hAnsi="Wingdings" w:hint="default"/>
+      </w:rPr>
+    </w:lvl>
+    <w:lvl w:ilvl="6" w:tplc="04130001" w:tentative="1">
+      <w:start w:val="1"/>
+      <w:numFmt w:val="bullet"/>
+      <w:lvlText w:val=""/>
+      <w:lvlJc w:val="left"/>
+      <w:pPr>
+        <w:ind w:left="5040" w:hanging="360"/>
+      </w:pPr>
+      <w:rPr>
+        <w:rFonts w:ascii="Symbol" w:hAnsi="Symbol" w:hint="default"/>
+      </w:rPr>
+    </w:lvl>
+    <w:lvl w:ilvl="7" w:tplc="04130003" w:tentative="1">
+      <w:start w:val="1"/>
+      <w:numFmt w:val="bullet"/>
+      <w:lvlText w:val="o"/>
+      <w:lvlJc w:val="left"/>
+      <w:pPr>
+        <w:ind w:left="5760" w:hanging="360"/>
+      </w:pPr>
+      <w:rPr>
+        <w:rFonts w:ascii="Courier New" w:hAnsi="Courier New" w:cs="Courier New" w:hint="default"/>
+      </w:rPr>
+    </w:lvl>
+    <w:lvl w:ilvl="8" w:tplc="04130005" w:tentative="1">
+      <w:start w:val="1"/>
+      <w:numFmt w:val="bullet"/>
+      <w:lvlText w:val=""/>
+      <w:lvlJc w:val="left"/>
+      <w:pPr>
+        <w:ind w:left="6480" w:hanging="360"/>
+      </w:pPr>
+      <w:rPr>
+        <w:rFonts w:ascii="Wingdings" w:hAnsi="Wingdings" w:hint="default"/>
+      </w:rPr>
+    </w:lvl>
+  </w:abstractNum>
+  <w:abstractNum w:abstractNumId="15">
+    <w:nsid w:val="74117FAA"/>
+    <w:multiLevelType w:val="hybridMultilevel"/>
+    <w:tmpl w:val="C404564E"/>
+    <w:lvl w:ilvl="0" w:tplc="916C405A">
+      <w:numFmt w:val="bullet"/>
+      <w:lvlText w:val="•"/>
+      <w:lvlJc w:val="left"/>
+      <w:pPr>
+        <w:ind w:left="720" w:hanging="360"/>
+      </w:pPr>
+      <w:rPr>
+        <w:rFonts w:ascii="Calibri" w:eastAsiaTheme="minorHAnsi" w:hAnsi="Calibri" w:cs="Calibri" w:hint="default"/>
+      </w:rPr>
+    </w:lvl>
+    <w:lvl w:ilvl="1" w:tplc="04130003" w:tentative="1">
+      <w:start w:val="1"/>
+      <w:numFmt w:val="bullet"/>
+      <w:lvlText w:val="o"/>
+      <w:lvlJc w:val="left"/>
+      <w:pPr>
+        <w:ind w:left="1440" w:hanging="360"/>
+      </w:pPr>
+      <w:rPr>
+        <w:rFonts w:ascii="Courier New" w:hAnsi="Courier New" w:cs="Courier New" w:hint="default"/>
+      </w:rPr>
+    </w:lvl>
+    <w:lvl w:ilvl="2" w:tplc="04130005" w:tentative="1">
+      <w:start w:val="1"/>
+      <w:numFmt w:val="bullet"/>
+      <w:lvlText w:val=""/>
+      <w:lvlJc w:val="left"/>
+      <w:pPr>
+        <w:ind w:left="2160" w:hanging="360"/>
+      </w:pPr>
+      <w:rPr>
+        <w:rFonts w:ascii="Wingdings" w:hAnsi="Wingdings" w:hint="default"/>
+      </w:rPr>
+    </w:lvl>
+    <w:lvl w:ilvl="3" w:tplc="04130001" w:tentative="1">
+      <w:start w:val="1"/>
+      <w:numFmt w:val="bullet"/>
+      <w:lvlText w:val=""/>
+      <w:lvlJc w:val="left"/>
+      <w:pPr>
+        <w:ind w:left="2880" w:hanging="360"/>
+      </w:pPr>
+      <w:rPr>
+        <w:rFonts w:ascii="Symbol" w:hAnsi="Symbol" w:hint="default"/>
+      </w:rPr>
+    </w:lvl>
+    <w:lvl w:ilvl="4" w:tplc="04130003" w:tentative="1">
+      <w:start w:val="1"/>
+      <w:numFmt w:val="bullet"/>
+      <w:lvlText w:val="o"/>
+      <w:lvlJc w:val="left"/>
+      <w:pPr>
+        <w:ind w:left="3600" w:hanging="360"/>
+      </w:pPr>
+      <w:rPr>
+        <w:rFonts w:ascii="Courier New" w:hAnsi="Courier New" w:cs="Courier New" w:hint="default"/>
+      </w:rPr>
+    </w:lvl>
+    <w:lvl w:ilvl="5" w:tplc="04130005" w:tentative="1">
+      <w:start w:val="1"/>
+      <w:numFmt w:val="bullet"/>
+      <w:lvlText w:val=""/>
+      <w:lvlJc w:val="left"/>
+      <w:pPr>
+        <w:ind w:left="4320" w:hanging="360"/>
+      </w:pPr>
+      <w:rPr>
+        <w:rFonts w:ascii="Wingdings" w:hAnsi="Wingdings" w:hint="default"/>
+      </w:rPr>
+    </w:lvl>
+    <w:lvl w:ilvl="6" w:tplc="04130001" w:tentative="1">
+      <w:start w:val="1"/>
+      <w:numFmt w:val="bullet"/>
+      <w:lvlText w:val=""/>
+      <w:lvlJc w:val="left"/>
+      <w:pPr>
+        <w:ind w:left="5040" w:hanging="360"/>
+      </w:pPr>
+      <w:rPr>
+        <w:rFonts w:ascii="Symbol" w:hAnsi="Symbol" w:hint="default"/>
+      </w:rPr>
+    </w:lvl>
+    <w:lvl w:ilvl="7" w:tplc="04130003" w:tentative="1">
+      <w:start w:val="1"/>
+      <w:numFmt w:val="bullet"/>
+      <w:lvlText w:val="o"/>
+      <w:lvlJc w:val="left"/>
+      <w:pPr>
+        <w:ind w:left="5760" w:hanging="360"/>
+      </w:pPr>
+      <w:rPr>
+        <w:rFonts w:ascii="Courier New" w:hAnsi="Courier New" w:cs="Courier New" w:hint="default"/>
+      </w:rPr>
+    </w:lvl>
+    <w:lvl w:ilvl="8" w:tplc="04130005" w:tentative="1">
+      <w:start w:val="1"/>
+      <w:numFmt w:val="bullet"/>
+      <w:lvlText w:val=""/>
+      <w:lvlJc w:val="left"/>
+      <w:pPr>
+        <w:ind w:left="6480" w:hanging="360"/>
+      </w:pPr>
+      <w:rPr>
+        <w:rFonts w:ascii="Wingdings" w:hAnsi="Wingdings" w:hint="default"/>
+      </w:rPr>
+    </w:lvl>
+  </w:abstractNum>
   <w:num w:numId="1">
-    <w:abstractNumId w:val="5"/>
+    <w:abstractNumId w:val="7"/>
   </w:num>
   <w:num w:numId="2">
     <w:abstractNumId w:val="0"/>
   </w:num>
   <w:num w:numId="3">
-    <w:abstractNumId w:val="3"/>
+    <w:abstractNumId w:val="4"/>
   </w:num>
   <w:num w:numId="4">
-    <w:abstractNumId w:val="6"/>
+    <w:abstractNumId w:val="10"/>
   </w:num>
   <w:num w:numId="5">
     <w:abstractNumId w:val="1"/>
   </w:num>
   <w:num w:numId="6">
-    <w:abstractNumId w:val="2"/>
+    <w:abstractNumId w:val="3"/>
   </w:num>
   <w:num w:numId="7">
-    <w:abstractNumId w:val="4"/>
+    <w:abstractNumId w:val="6"/>
   </w:num>
   <w:num w:numId="8">
-    <w:abstractNumId w:val="7"/>
+    <w:abstractNumId w:val="11"/>
   </w:num>
   <w:num w:numId="9">
+    <w:abstractNumId w:val="13"/>
+  </w:num>
+  <w:num w:numId="10">
+    <w:abstractNumId w:val="5"/>
+  </w:num>
+  <w:num w:numId="11">
+    <w:abstractNumId w:val="14"/>
+  </w:num>
+  <w:num w:numId="12">
+    <w:abstractNumId w:val="15"/>
+  </w:num>
+  <w:num w:numId="13">
+    <w:abstractNumId w:val="9"/>
+  </w:num>
+  <w:num w:numId="14">
+    <w:abstractNumId w:val="12"/>
+  </w:num>
+  <w:num w:numId="15">
     <w:abstractNumId w:val="8"/>
+  </w:num>
+  <w:num w:numId="16">
+    <w:abstractNumId w:val="2"/>
   </w:num>
 </w:numbering>
 </file>
@@ -2390,6 +3637,30 @@
       <w:szCs w:val="28"/>
     </w:rPr>
   </w:style>
+  <w:style w:type="paragraph" w:styleId="Heading2">
+    <w:name w:val="heading 2"/>
+    <w:basedOn w:val="Normal"/>
+    <w:next w:val="Normal"/>
+    <w:link w:val="Heading2Char"/>
+    <w:uiPriority w:val="9"/>
+    <w:unhideWhenUsed/>
+    <w:qFormat/>
+    <w:rsid w:val="00387A56"/>
+    <w:pPr>
+      <w:keepNext/>
+      <w:keepLines/>
+      <w:spacing w:before="200" w:after="0"/>
+      <w:outlineLvl w:val="1"/>
+    </w:pPr>
+    <w:rPr>
+      <w:rFonts w:asciiTheme="majorHAnsi" w:eastAsiaTheme="majorEastAsia" w:hAnsiTheme="majorHAnsi" w:cstheme="majorBidi"/>
+      <w:b/>
+      <w:bCs/>
+      <w:color w:val="4F81BD" w:themeColor="accent1"/>
+      <w:sz w:val="26"/>
+      <w:szCs w:val="26"/>
+    </w:rPr>
+  </w:style>
   <w:style w:type="character" w:default="1" w:styleId="DefaultParagraphFont">
     <w:name w:val="Default Paragraph Font"/>
     <w:uiPriority w:val="1"/>
@@ -2511,6 +3782,21 @@
         <w:right w:w="108" w:type="dxa"/>
       </w:tblCellMar>
     </w:tblPr>
+  </w:style>
+  <w:style w:type="character" w:customStyle="1" w:styleId="Heading2Char">
+    <w:name w:val="Heading 2 Char"/>
+    <w:basedOn w:val="DefaultParagraphFont"/>
+    <w:link w:val="Heading2"/>
+    <w:uiPriority w:val="9"/>
+    <w:rsid w:val="00387A56"/>
+    <w:rPr>
+      <w:rFonts w:asciiTheme="majorHAnsi" w:eastAsiaTheme="majorEastAsia" w:hAnsiTheme="majorHAnsi" w:cstheme="majorBidi"/>
+      <w:b/>
+      <w:bCs/>
+      <w:color w:val="4F81BD" w:themeColor="accent1"/>
+      <w:sz w:val="26"/>
+      <w:szCs w:val="26"/>
+    </w:rPr>
   </w:style>
 </w:styles>
 </file>
@@ -2698,6 +3984,30 @@
       <w:szCs w:val="28"/>
     </w:rPr>
   </w:style>
+  <w:style w:type="paragraph" w:styleId="Heading2">
+    <w:name w:val="heading 2"/>
+    <w:basedOn w:val="Normal"/>
+    <w:next w:val="Normal"/>
+    <w:link w:val="Heading2Char"/>
+    <w:uiPriority w:val="9"/>
+    <w:unhideWhenUsed/>
+    <w:qFormat/>
+    <w:rsid w:val="00387A56"/>
+    <w:pPr>
+      <w:keepNext/>
+      <w:keepLines/>
+      <w:spacing w:before="200" w:after="0"/>
+      <w:outlineLvl w:val="1"/>
+    </w:pPr>
+    <w:rPr>
+      <w:rFonts w:asciiTheme="majorHAnsi" w:eastAsiaTheme="majorEastAsia" w:hAnsiTheme="majorHAnsi" w:cstheme="majorBidi"/>
+      <w:b/>
+      <w:bCs/>
+      <w:color w:val="4F81BD" w:themeColor="accent1"/>
+      <w:sz w:val="26"/>
+      <w:szCs w:val="26"/>
+    </w:rPr>
+  </w:style>
   <w:style w:type="character" w:default="1" w:styleId="DefaultParagraphFont">
     <w:name w:val="Default Paragraph Font"/>
     <w:uiPriority w:val="1"/>
@@ -2819,6 +4129,21 @@
         <w:right w:w="108" w:type="dxa"/>
       </w:tblCellMar>
     </w:tblPr>
+  </w:style>
+  <w:style w:type="character" w:customStyle="1" w:styleId="Heading2Char">
+    <w:name w:val="Heading 2 Char"/>
+    <w:basedOn w:val="DefaultParagraphFont"/>
+    <w:link w:val="Heading2"/>
+    <w:uiPriority w:val="9"/>
+    <w:rsid w:val="00387A56"/>
+    <w:rPr>
+      <w:rFonts w:asciiTheme="majorHAnsi" w:eastAsiaTheme="majorEastAsia" w:hAnsiTheme="majorHAnsi" w:cstheme="majorBidi"/>
+      <w:b/>
+      <w:bCs/>
+      <w:color w:val="4F81BD" w:themeColor="accent1"/>
+      <w:sz w:val="26"/>
+      <w:szCs w:val="26"/>
+    </w:rPr>
   </w:style>
 </w:styles>
 </file>

</xml_diff>